<commit_message>
Copiando archivo de Google Drive
</commit_message>
<xml_diff>
--- a/minutas/Minuta 1.docx
+++ b/minutas/Minuta 1.docx
@@ -899,8 +899,6 @@
       <w:r>
         <w:t>Se realizó en conjunto el reglamento del equipo, estableciendo los aspectos principales como la puntualidad, respeto e interés por parte de todos los miembros.</w:t>
       </w:r>
-      <w:bookmarkStart w:id="0" w:name="_GoBack"/>
-      <w:bookmarkEnd w:id="0"/>
     </w:p>
     <w:p>
       <w:pPr>
@@ -1330,8 +1328,12 @@
       </w:pPr>
     </w:p>
     <w:sectPr>
-      <w:headerReference w:type="default" r:id="rId8"/>
-      <w:footerReference w:type="default" r:id="rId9"/>
+      <w:headerReference w:type="even" r:id="rId8"/>
+      <w:headerReference w:type="default" r:id="rId9"/>
+      <w:footerReference w:type="even" r:id="rId10"/>
+      <w:footerReference w:type="default" r:id="rId11"/>
+      <w:headerReference w:type="first" r:id="rId12"/>
+      <w:footerReference w:type="first" r:id="rId13"/>
       <w:pgSz w:w="12240" w:h="15840"/>
       <w:pgMar w:top="1440" w:right="1800" w:bottom="1440" w:left="1800" w:header="720" w:footer="720" w:gutter="0"/>
       <w:cols w:space="720"/>
@@ -1361,6 +1363,16 @@
 </file>
 
 <file path=word/footer1.xml><?xml version="1.0" encoding="utf-8"?>
+<w:ftr xmlns:wpc="http://schemas.microsoft.com/office/word/2010/wordprocessingCanvas" xmlns:mc="http://schemas.openxmlformats.org/markup-compatibility/2006" xmlns:o="urn:schemas-microsoft-com:office:office" xmlns:r="http://schemas.openxmlformats.org/officeDocument/2006/relationships" xmlns:m="http://schemas.openxmlformats.org/officeDocument/2006/math" xmlns:v="urn:schemas-microsoft-com:vml" xmlns:wp14="http://schemas.microsoft.com/office/word/2010/wordprocessingDrawing" xmlns:wp="http://schemas.openxmlformats.org/drawingml/2006/wordprocessingDrawing" xmlns:w10="urn:schemas-microsoft-com:office:word" xmlns:w="http://schemas.openxmlformats.org/wordprocessingml/2006/main" xmlns:w14="http://schemas.microsoft.com/office/word/2010/wordml" xmlns:wpg="http://schemas.microsoft.com/office/word/2010/wordprocessingGroup" xmlns:wpi="http://schemas.microsoft.com/office/word/2010/wordprocessingInk" xmlns:wne="http://schemas.microsoft.com/office/word/2006/wordml" xmlns:wps="http://schemas.microsoft.com/office/word/2010/wordprocessingShape" mc:Ignorable="w14 wp14">
+  <w:p>
+    <w:pPr>
+      <w:pStyle w:val="Piedepgina"/>
+    </w:pPr>
+  </w:p>
+</w:ftr>
+</file>
+
+<file path=word/footer2.xml><?xml version="1.0" encoding="utf-8"?>
 <w:ftr xmlns:wpc="http://schemas.microsoft.com/office/word/2010/wordprocessingCanvas" xmlns:mc="http://schemas.openxmlformats.org/markup-compatibility/2006" xmlns:o="urn:schemas-microsoft-com:office:office" xmlns:r="http://schemas.openxmlformats.org/officeDocument/2006/relationships" xmlns:m="http://schemas.openxmlformats.org/officeDocument/2006/math" xmlns:v="urn:schemas-microsoft-com:vml" xmlns:wp14="http://schemas.microsoft.com/office/word/2010/wordprocessingDrawing" xmlns:wp="http://schemas.openxmlformats.org/drawingml/2006/wordprocessingDrawing" xmlns:w10="urn:schemas-microsoft-com:office:word" xmlns:w="http://schemas.openxmlformats.org/wordprocessingml/2006/main" xmlns:w14="http://schemas.microsoft.com/office/word/2010/wordml" xmlns:wpg="http://schemas.microsoft.com/office/word/2010/wordprocessingGroup" xmlns:wpi="http://schemas.microsoft.com/office/word/2010/wordprocessingInk" xmlns:wne="http://schemas.microsoft.com/office/word/2006/wordml" xmlns:wps="http://schemas.microsoft.com/office/word/2010/wordprocessingShape" mc:Ignorable="w14 wp14">
   <w:tbl>
     <w:tblPr>
@@ -1492,7 +1504,7 @@
               <w:noProof/>
               <w:sz w:val="16"/>
             </w:rPr>
-            <w:t>2</w:t>
+            <w:t>1</w:t>
           </w:r>
           <w:r>
             <w:rPr>
@@ -1579,6 +1591,16 @@
         <w:sz w:val="16"/>
         <w:lang w:val="es-CR"/>
       </w:rPr>
+    </w:pPr>
+  </w:p>
+</w:ftr>
+</file>
+
+<file path=word/footer3.xml><?xml version="1.0" encoding="utf-8"?>
+<w:ftr xmlns:wpc="http://schemas.microsoft.com/office/word/2010/wordprocessingCanvas" xmlns:mc="http://schemas.openxmlformats.org/markup-compatibility/2006" xmlns:o="urn:schemas-microsoft-com:office:office" xmlns:r="http://schemas.openxmlformats.org/officeDocument/2006/relationships" xmlns:m="http://schemas.openxmlformats.org/officeDocument/2006/math" xmlns:v="urn:schemas-microsoft-com:vml" xmlns:wp14="http://schemas.microsoft.com/office/word/2010/wordprocessingDrawing" xmlns:wp="http://schemas.openxmlformats.org/drawingml/2006/wordprocessingDrawing" xmlns:w10="urn:schemas-microsoft-com:office:word" xmlns:w="http://schemas.openxmlformats.org/wordprocessingml/2006/main" xmlns:w14="http://schemas.microsoft.com/office/word/2010/wordml" xmlns:wpg="http://schemas.microsoft.com/office/word/2010/wordprocessingGroup" xmlns:wpi="http://schemas.microsoft.com/office/word/2010/wordprocessingInk" xmlns:wne="http://schemas.microsoft.com/office/word/2006/wordml" xmlns:wps="http://schemas.microsoft.com/office/word/2010/wordprocessingShape" mc:Ignorable="w14 wp14">
+  <w:p>
+    <w:pPr>
+      <w:pStyle w:val="Piedepgina"/>
     </w:pPr>
   </w:p>
 </w:ftr>
@@ -1604,6 +1626,16 @@
 </file>
 
 <file path=word/header1.xml><?xml version="1.0" encoding="utf-8"?>
+<w:hdr xmlns:wpc="http://schemas.microsoft.com/office/word/2010/wordprocessingCanvas" xmlns:mc="http://schemas.openxmlformats.org/markup-compatibility/2006" xmlns:o="urn:schemas-microsoft-com:office:office" xmlns:r="http://schemas.openxmlformats.org/officeDocument/2006/relationships" xmlns:m="http://schemas.openxmlformats.org/officeDocument/2006/math" xmlns:v="urn:schemas-microsoft-com:vml" xmlns:wp14="http://schemas.microsoft.com/office/word/2010/wordprocessingDrawing" xmlns:wp="http://schemas.openxmlformats.org/drawingml/2006/wordprocessingDrawing" xmlns:w10="urn:schemas-microsoft-com:office:word" xmlns:w="http://schemas.openxmlformats.org/wordprocessingml/2006/main" xmlns:w14="http://schemas.microsoft.com/office/word/2010/wordml" xmlns:wpg="http://schemas.microsoft.com/office/word/2010/wordprocessingGroup" xmlns:wpi="http://schemas.microsoft.com/office/word/2010/wordprocessingInk" xmlns:wne="http://schemas.microsoft.com/office/word/2006/wordml" xmlns:wps="http://schemas.microsoft.com/office/word/2010/wordprocessingShape" mc:Ignorable="w14 wp14">
+  <w:p>
+    <w:pPr>
+      <w:pStyle w:val="Encabezado"/>
+    </w:pPr>
+  </w:p>
+</w:hdr>
+</file>
+
+<file path=word/header2.xml><?xml version="1.0" encoding="utf-8"?>
 <w:hdr xmlns:wpc="http://schemas.microsoft.com/office/word/2010/wordprocessingCanvas" xmlns:mc="http://schemas.openxmlformats.org/markup-compatibility/2006" xmlns:o="urn:schemas-microsoft-com:office:office" xmlns:r="http://schemas.openxmlformats.org/officeDocument/2006/relationships" xmlns:m="http://schemas.openxmlformats.org/officeDocument/2006/math" xmlns:v="urn:schemas-microsoft-com:vml" xmlns:wp14="http://schemas.microsoft.com/office/word/2010/wordprocessingDrawing" xmlns:wp="http://schemas.openxmlformats.org/drawingml/2006/wordprocessingDrawing" xmlns:w10="urn:schemas-microsoft-com:office:word" xmlns:w="http://schemas.openxmlformats.org/wordprocessingml/2006/main" xmlns:w14="http://schemas.microsoft.com/office/word/2010/wordml" xmlns:wpg="http://schemas.microsoft.com/office/word/2010/wordprocessingGroup" xmlns:wpi="http://schemas.microsoft.com/office/word/2010/wordprocessingInk" xmlns:wne="http://schemas.microsoft.com/office/word/2006/wordml" xmlns:wps="http://schemas.microsoft.com/office/word/2010/wordprocessingShape" mc:Ignorable="w14 wp14">
   <w:tbl>
     <w:tblPr>
@@ -1716,7 +1748,7 @@
               <w:lang w:val="es-CR" w:eastAsia="es-CR"/>
             </w:rPr>
             <w:drawing>
-              <wp:inline distT="0" distB="0" distL="0" distR="0" wp14:anchorId="5FAB10B2" wp14:editId="40AC603E">
+              <wp:inline distT="0" distB="0" distL="0" distR="0" wp14:anchorId="76CFE786" wp14:editId="20F1F924">
                 <wp:extent cx="666750" cy="722738"/>
                 <wp:effectExtent l="19050" t="0" r="0" b="0"/>
                 <wp:docPr id="1" name="0 Imagen" descr="imagen_sw.png"/>
@@ -2005,18 +2037,18 @@
               <w:sz w:val="16"/>
               <w:lang w:val="es-ES"/>
             </w:rPr>
-            <w:t xml:space="preserve">Oscar </w:t>
-          </w:r>
-          <w:proofErr w:type="spellStart"/>
+            <w:t>Oscar Santamarí</w:t>
+          </w:r>
+          <w:bookmarkStart w:id="0" w:name="_GoBack"/>
+          <w:bookmarkEnd w:id="0"/>
           <w:r>
             <w:rPr>
               <w:rFonts w:cs="Arial"/>
               <w:sz w:val="16"/>
               <w:lang w:val="es-ES"/>
             </w:rPr>
-            <w:t>Santamarìa</w:t>
-          </w:r>
-          <w:proofErr w:type="spellEnd"/>
+            <w:t>a</w:t>
+          </w:r>
         </w:p>
       </w:tc>
       <w:tc>
@@ -2137,7 +2169,7 @@
               <w:rFonts w:cs="Arial"/>
               <w:noProof/>
             </w:rPr>
-            <w:t>2</w:t>
+            <w:t>1</w:t>
           </w:r>
           <w:r>
             <w:rPr>
@@ -2214,6 +2246,16 @@
         <w:sz w:val="16"/>
         <w:lang w:val="es-CR"/>
       </w:rPr>
+    </w:pPr>
+  </w:p>
+</w:hdr>
+</file>
+
+<file path=word/header3.xml><?xml version="1.0" encoding="utf-8"?>
+<w:hdr xmlns:wpc="http://schemas.microsoft.com/office/word/2010/wordprocessingCanvas" xmlns:mc="http://schemas.openxmlformats.org/markup-compatibility/2006" xmlns:o="urn:schemas-microsoft-com:office:office" xmlns:r="http://schemas.openxmlformats.org/officeDocument/2006/relationships" xmlns:m="http://schemas.openxmlformats.org/officeDocument/2006/math" xmlns:v="urn:schemas-microsoft-com:vml" xmlns:wp14="http://schemas.microsoft.com/office/word/2010/wordprocessingDrawing" xmlns:wp="http://schemas.openxmlformats.org/drawingml/2006/wordprocessingDrawing" xmlns:w10="urn:schemas-microsoft-com:office:word" xmlns:w="http://schemas.openxmlformats.org/wordprocessingml/2006/main" xmlns:w14="http://schemas.microsoft.com/office/word/2010/wordml" xmlns:wpg="http://schemas.microsoft.com/office/word/2010/wordprocessingGroup" xmlns:wpi="http://schemas.microsoft.com/office/word/2010/wordprocessingInk" xmlns:wne="http://schemas.microsoft.com/office/word/2006/wordml" xmlns:wps="http://schemas.microsoft.com/office/word/2010/wordprocessingShape" mc:Ignorable="w14 wp14">
+  <w:p>
+    <w:pPr>
+      <w:pStyle w:val="Encabezado"/>
     </w:pPr>
   </w:p>
 </w:hdr>

</xml_diff>